<commit_message>
New translations trainer manual_part 2_parenttext_5ux_mx.docx (Spanish)
</commit_message>
<xml_diff>
--- a/translations/parent_text_v2_mexico/es/es_Trainer Manual_Part 2_ParentText_5UX_MX.docx
+++ b/translations/parent_text_v2_mexico/es/es_Trainer Manual_Part 2_ParentText_5UX_MX.docx
@@ -8514,7 +8514,7 @@
         <w:ind w:left="2160" w:hanging="360"/>
       </w:pPr>
       <w:r>
-        <w:t xml:space="preserve">Helps parents become more aware of the impact of their decisions and behaviours and think critically about their parenting;</w:t>
+        <w:t xml:space="preserve">Ayuda a los padres, madres o cuidadores a ser más conscientes del impacto de sus decisiones y comportamientos y a pensar críticamente en la crianza de sus niñas, niños y adolescentes;</w:t>
       </w:r>
     </w:p>
     <w:p>
@@ -8527,7 +8527,7 @@
         <w:ind w:left="2160" w:hanging="360"/>
       </w:pPr>
       <w:r>
-        <w:t xml:space="preserve">Ayuda a los padres, madres o cuidadores a compartir sus retos, a comprender por qué se produjo el reto y a identificar posibles soluciones para sus retos.</w:t>
+        <w:t xml:space="preserve">Ayuda a los padres, madres o cuidadores a compartir sus desafíos, a comprender por qué se produjo el reto y a identificar posibles soluciones para sus retos.</w:t>
       </w:r>
     </w:p>
     <w:p>
@@ -9606,7 +9606,7 @@
         <w:ind w:left="2160" w:hanging="360"/>
       </w:pPr>
       <w:r>
-        <w:t xml:space="preserve">Strengthens buy-in or acceptance of a specific parenting skill.</w:t>
+        <w:t xml:space="preserve">Refuerza la aceptación de una habilidad de crianza específica.</w:t>
       </w:r>
     </w:p>
     <w:p>
@@ -9927,7 +9927,7 @@
         <w:ind w:left="2160" w:hanging="360"/>
       </w:pPr>
       <w:r>
-        <w:t xml:space="preserve">It strengthens buy-in or acceptance of a specific parenting skill.</w:t>
+        <w:t xml:space="preserve">Refuerza la aceptación de una habilidad de crianza específica.</w:t>
       </w:r>
     </w:p>
     <w:p>
@@ -11020,7 +11020,7 @@
         </w:rPr>
       </w:pPr>
       <w:r>
-        <w:t xml:space="preserve">Acompáñales en los siguientes pasos y responde a cualquier pregunta o reto que surja. Asegúrate de que todos han completado el paso anterior antes de pasar al siguiente. </w:t>
+        <w:t xml:space="preserve">Acompáñales en los siguientes pasos y responde a cualquier pregunta o desafío que surja. Asegúrate de que todos han completado el paso anterior antes de pasar al siguiente. </w:t>
       </w:r>
     </w:p>
     <w:p>
@@ -11620,7 +11620,7 @@
         <w:ind w:left="708.6614173228347" w:firstLine="0"/>
       </w:pPr>
       <w:r>
-        <w:t xml:space="preserve">Ask participants to pause when the 5-minute introduction video explaining how Crianza con Conciencia+ works comes up on their chatbot. </w:t>
+        <w:t xml:space="preserve">Pídele a los participantes que hagan una pausa cuando aparezca en su chat automatizado el video introductorio de 5 minutos que explica cómo funciona Crianza con Conciencia+. </w:t>
       </w:r>
     </w:p>
     <w:p>
@@ -11628,7 +11628,7 @@
         <w:ind w:left="708.6614173228347" w:firstLine="0"/>
       </w:pPr>
       <w:r>
-        <w:t xml:space="preserve">Play the video on the screen. Ask participants if they have any questions.</w:t>
+        <w:t xml:space="preserve">Reproduce el video en la pantalla. Pregúntale a los participantes si tienen alguna duda.</w:t>
       </w:r>
     </w:p>
     <w:p>
@@ -11649,7 +11649,7 @@
         <w:ind w:left="850.3937007874017" w:firstLine="0"/>
       </w:pPr>
       <w:r>
-        <w:t xml:space="preserve">Tell participants to follow the Crianza con Conciencia+ prompts. Crianza con Conciencia+ will ask them to:</w:t>
+        <w:t xml:space="preserve">Dile a los participantes que sigan las indicaciones de Crianza con Conciencia+. Crianza con Conciencia+ les pedirá que:</w:t>
       </w:r>
     </w:p>
     <w:p>
@@ -11662,7 +11662,7 @@
         <w:ind w:left="1440" w:hanging="360"/>
       </w:pPr>
       <w:r>
-        <w:t xml:space="preserve">Choose how they would like to receive the messages </w:t>
+        <w:t xml:space="preserve">Elijan cómo quieren recibir los mensajes </w:t>
       </w:r>
     </w:p>
     <w:p>
@@ -12026,7 +12026,7 @@
               <w:ind w:left="425.19685039370086" w:firstLine="0"/>
             </w:pPr>
             <w:r>
-              <w:t xml:space="preserve">If the parent has multiple boys, girls, or teens, ask them to choose the girl, boy, or teen that exhibits the most behavior issues when enrolling in the programme. Remind the parent that the lessons they earn through the program can be applied to all boys, girls, or teens. However, for the duration of the programme, ask the parent to focus only on one girl or boy. </w:t>
+              <w:t xml:space="preserve">Si el padre, madre o cuidador tiene varios niños, niñas o adolescentes, pídele que al inscribirse en el programa elija a la niña, niño o adolescente que presente más problemas de conducta. Recuérdale que las lecciones que adquieran a través del programa pueden aplicarse a todos los niños, niñas o adolescentes. Sin embargo, durante la duración del programa, pídele que se centre solo en una niña o niño. </w:t>
             </w:r>
           </w:p>
         </w:tc>
@@ -12051,7 +12051,7 @@
         <w:ind w:left="708.6614173228347" w:firstLine="0"/>
       </w:pPr>
       <w:r>
-        <w:t xml:space="preserve">We will learn a short relaxation exercise that participants can use whenever they feel stressed or angry. This is a great parenting tool and life skill. </w:t>
+        <w:t xml:space="preserve">Aprenderemos un breve ejercicio de relajación que los participantes podrán utilizar siempre que se sientan estresados o enojados. Es una gran herramienta de crianza y una habilidad para la vida. </w:t>
       </w:r>
     </w:p>
     <w:p>
@@ -12059,7 +12059,7 @@
         <w:ind w:left="708.6614173228347" w:firstLine="0"/>
       </w:pPr>
       <w:r>
-        <w:t xml:space="preserve">Tell participants to follow the Crianza con Conciencia+ prompts. Crianza con Conciencia+ will ask them to do the self-care exercise.</w:t>
+        <w:t xml:space="preserve">Dile a los participantes que sigan las indicaciones de Crianza con Conciencia+. Crianza con Conciencia+ les pedirá que hagan el ejercicio de autocuidado.</w:t>
       </w:r>
     </w:p>
     <w:p>
@@ -12067,7 +12067,7 @@
         <w:ind w:left="708.6614173228347" w:firstLine="0"/>
       </w:pPr>
       <w:r>
-        <w:t xml:space="preserve">Play the video or audio for the whole group and practice the exercise together. </w:t>
+        <w:t xml:space="preserve">Reproduce el video o el audio para todo el grupo y practiquen juntos el ejercicio. </w:t>
       </w:r>
     </w:p>
     <w:p>
@@ -12075,7 +12075,7 @@
         <w:ind w:left="708.6614173228347" w:firstLine="0"/>
       </w:pPr>
       <w:r>
-        <w:t xml:space="preserve">Ask the parents if they have any questions about the exercise. </w:t>
+        <w:t xml:space="preserve">Pregúntale a los padres, madres y personas cuidadoras si tienen alguna duda sobre el ejercicio. </w:t>
       </w:r>
     </w:p>
     <w:p>
@@ -12096,12 +12096,12 @@
         <w:ind w:left="708.6614173228347" w:firstLine="0"/>
       </w:pPr>
       <w:r>
-        <w:t xml:space="preserve">Make sure that parents stop using Crianza con Conciencia+ before going on to the first lesson.</w:t>
-      </w:r>
-    </w:p>
-    <w:p>
-      <w:r>
-        <w:t xml:space="preserve">Praise participants for completing their first Crianza con Conciencia+ activities!</w:t>
+        <w:t xml:space="preserve">Asegúrate de que los padres, madres y personas cuidadoras dejen de utilizar Crianza con Conciencia+ antes de pasar a la primera lección.</w:t>
+      </w:r>
+    </w:p>
+    <w:p>
+      <w:r>
+        <w:t xml:space="preserve">¡Halaga a los participantes por completar sus primeras actividades de Crianza con Conciencia+!</w:t>
       </w:r>
     </w:p>
     <w:p>
@@ -12141,7 +12141,7 @@
     </w:p>
     <w:p>
       <w:r>
-        <w:t xml:space="preserve">Participants may encounter some challenges while interacting with the Crianza con Conciencia+ chatbot. Show the participants how to troubleshoot issues with the chatbot. </w:t>
+        <w:t xml:space="preserve">Los participantes pueden encontrarse con algunos desafíos al interactuar con Crianza con Conciencia+ chatbot. Enséñales a los participantes cómo solucionar problemas con el chat automatizado. </w:t>
       </w:r>
     </w:p>
     <w:p>
@@ -12173,7 +12173,7 @@
     </w:p>
     <w:p>
       <w:r>
-        <w:t xml:space="preserve">Ask participants to show each other how to solve the following challenges:</w:t>
+        <w:t xml:space="preserve">Pídele a los participantes que muestren unos a otros cómo resolver los siguientes desafíos:</w:t>
       </w:r>
     </w:p>
     <w:p>
@@ -12188,7 +12188,7 @@
         </w:rPr>
       </w:pPr>
       <w:r>
-        <w:t xml:space="preserve">I am stuck in Crianza con Conciencia+, or the ‘Next’ button does not appear.</w:t>
+        <w:t xml:space="preserve">Estoy atorado en Crianza con Conciencia+, o no aparece el botón "Siguiente".</w:t>
       </w:r>
     </w:p>
     <w:p>
@@ -12200,7 +12200,7 @@
         <w:ind w:left="1440" w:hanging="360"/>
       </w:pPr>
       <w:r>
-        <w:t xml:space="preserve">Type SIGUIENTE to navigate to your next activity.</w:t>
+        <w:t xml:space="preserve">Escribe SIGUIENTE para navegar a tu siguiente actividad.</w:t>
       </w:r>
     </w:p>
     <w:p>
@@ -12215,7 +12215,7 @@
         </w:rPr>
       </w:pPr>
       <w:r>
-        <w:t xml:space="preserve">I don’t know how to access the main Menu or what the Menu does.</w:t>
+        <w:t xml:space="preserve">No sé cómo acceder al Menú principal ni qué hace el Menú.</w:t>
       </w:r>
     </w:p>
     <w:p>
@@ -12227,7 +12227,7 @@
         <w:ind w:left="1440" w:hanging="360"/>
       </w:pPr>
       <w:r>
-        <w:t xml:space="preserve">Type MENU at any time to:</w:t>
+        <w:t xml:space="preserve">Escribe MENÚ en cualquier momento para:</w:t>
       </w:r>
     </w:p>
     <w:p>
@@ -12239,7 +12239,7 @@
         <w:ind w:left="2160" w:hanging="360"/>
       </w:pPr>
       <w:r>
-        <w:t xml:space="preserve">Track your progress </w:t>
+        <w:t xml:space="preserve">Seguir tu progreso </w:t>
       </w:r>
     </w:p>
     <w:p>
@@ -12251,7 +12251,7 @@
         <w:ind w:left="2160" w:hanging="360"/>
       </w:pPr>
       <w:r>
-        <w:t xml:space="preserve">Change settings (how/when you receive messages, update your details for tailored content)</w:t>
+        <w:t xml:space="preserve">Cambiar la configuración (cómo/cuándo recibir mensajes, actualizar tus datos para contenido personalizado)</w:t>
       </w:r>
     </w:p>
     <w:p>
@@ -12263,7 +12263,7 @@
         <w:ind w:left="2160" w:hanging="360"/>
       </w:pPr>
       <w:r>
-        <w:t xml:space="preserve">Watch the onboarding video again and get tips to navigate Crianza con Conciencia+.</w:t>
+        <w:t xml:space="preserve">Volver a ver el video de integración y obtener consejos para navegar Crianza con Conciencia+.</w:t>
       </w:r>
     </w:p>
     <w:p>
@@ -12275,7 +12275,7 @@
         <w:ind w:left="2160" w:hanging="360"/>
       </w:pPr>
       <w:r>
-        <w:t xml:space="preserve">Get help with navigating specific challenges in applying new skills.</w:t>
+        <w:t xml:space="preserve">Obtener ayuda para superar desafíos específicos en la aplicación de nuevas habilidades.</w:t>
       </w:r>
     </w:p>
     <w:p>
@@ -12290,7 +12290,7 @@
         </w:rPr>
       </w:pPr>
       <w:r>
-        <w:t xml:space="preserve">I have an emergency and need immediate help.</w:t>
+        <w:t xml:space="preserve">Tengo una urgencia y necesito ayuda inmediata.</w:t>
       </w:r>
     </w:p>
     <w:p>
@@ -12302,7 +12302,7 @@
         <w:ind w:left="1440" w:hanging="360"/>
       </w:pPr>
       <w:r>
-        <w:t xml:space="preserve">Type HELP at any time to access resources and contact details in your community if you need assistance around family violence, sexual violence, mental health, or other emergencies.</w:t>
+        <w:t xml:space="preserve">Escribe AYUDA en cualquier momento para acceder a recursos y datos de contacto en tu comunidad si necesitas ayuda en relación con violencia familiar, violencia sexual, salud mental u otras emergencias.</w:t>
       </w:r>
     </w:p>
     <w:p/>
@@ -12316,7 +12316,7 @@
       <w:bookmarkStart w:colFirst="0" w:colLast="0" w:name="_povfykoq82t8" w:id="53"/>
       <w:bookmarkEnd w:id="53"/>
       <w:r>
-        <w:t xml:space="preserve">Questions (5 min) </w:t>
+        <w:t xml:space="preserve">Preguntas (5 min) </w:t>
       </w:r>
     </w:p>
     <w:p>
@@ -12326,7 +12326,7 @@
       <w:bookmarkStart w:colFirst="0" w:colLast="0" w:name="_nfmbldcic9sw" w:id="54"/>
       <w:bookmarkEnd w:id="54"/>
       <w:r>
-        <w:t xml:space="preserve">Instructions </w:t>
+        <w:t xml:space="preserve">Instrucciones </w:t>
       </w:r>
     </w:p>
     <w:p>
@@ -12466,7 +12466,7 @@
         <w:pStyle w:val="P68B1DB1-Normal9"/>
       </w:pPr>
       <w:r>
-        <w:t xml:space="preserve">Discussion about the first experience with Crianza con Conciencia+</w:t>
+        <w:t xml:space="preserve">Plática sobre la primera experiencia con Crianza con Conciencia+</w:t>
       </w:r>
     </w:p>
     <w:p>
@@ -12474,7 +12474,7 @@
         <w:ind w:left="0" w:firstLine="0"/>
       </w:pPr>
       <w:r>
-        <w:t xml:space="preserve">Ask participants to share in the chat if they have any questions after taking a pause. You can prompt them by asking the following:</w:t>
+        <w:t xml:space="preserve">Ask participants to share in the chat if they have any questions after taking a pause. Puedes incitarles preguntándoles lo siguiente:</w:t>
       </w:r>
     </w:p>
     <w:p>
@@ -12490,7 +12490,7 @@
         </w:rPr>
       </w:pPr>
       <w:r>
-        <w:t xml:space="preserve">How was your experience interacting with Crianza con Conciencia+?</w:t>
+        <w:t xml:space="preserve">¿Cómo fue tu experiencia interactuando con Crianza con Conciencia+?</w:t>
       </w:r>
     </w:p>
     <w:p>
@@ -12506,7 +12506,7 @@
         </w:rPr>
       </w:pPr>
       <w:r>
-        <w:t xml:space="preserve">Do you have any questions about how to interact with Crianza con Conciencia+?</w:t>
+        <w:t xml:space="preserve">¿Tienes alguna pregunta sobre cómo interactuar con Crianza con Conciencia+?</w:t>
       </w:r>
     </w:p>
     <w:p>
@@ -12521,7 +12521,7 @@
         </w:rPr>
       </w:pPr>
       <w:r>
-        <w:t xml:space="preserve">Do you have any concerns with how you will interact with Crianza con Conciencia+ when you are at home?</w:t>
+        <w:t xml:space="preserve">¿Te preocupa cómo vas a interactuar con Crianza con Conciencia+ cuando estés en casa?</w:t>
       </w:r>
     </w:p>
     <w:p>
@@ -12736,7 +12736,7 @@
         </w:rPr>
       </w:pPr>
       <w:r>
-        <w:t xml:space="preserve">Handle safeguarding issues </w:t>
+        <w:t xml:space="preserve">Tratar cuestiones de salvaguarda o protección </w:t>
       </w:r>
     </w:p>
     <w:p>
@@ -13093,7 +13093,7 @@
         <w:ind w:left="720" w:hanging="360"/>
       </w:pPr>
       <w:r>
-        <w:t xml:space="preserve">Setting up Formando Conciencia+ App </w:t>
+        <w:t xml:space="preserve">Configurar la App Formando Conciencia+ </w:t>
       </w:r>
     </w:p>
     <w:p>
@@ -13126,7 +13126,7 @@
         </w:rPr>
       </w:pPr>
       <w:r>
-        <w:t xml:space="preserve">Review the facilitation skills you learned today - especially the AECP method.</w:t>
+        <w:t xml:space="preserve">Repasa las habilidades de facilitación que aprendiste hoy, especialmente el método AECP.</w:t>
       </w:r>
     </w:p>
     <w:p>
@@ -13141,7 +13141,7 @@
         </w:rPr>
       </w:pPr>
       <w:r>
-        <w:t xml:space="preserve">Ask the participants to go through all the lessons in Crianza con Conciencia+ chatbot. At the end of each lesson, ask them to type NUEVO to start a new lesson. </w:t>
+        <w:t xml:space="preserve">Ask the participants to go through all the lessons in Crianza con Conciencia+ chatbot. Al final de cada sesión, pídeles que escriban NUEVO para empezar una sesión nueva. </w:t>
       </w:r>
     </w:p>
     <w:p>
@@ -13161,7 +13161,7 @@
         </w:rPr>
       </w:pPr>
       <w:r>
-        <w:t xml:space="preserve">If the participants are facing any issues, they can restart their chatbot by typing REANUDAR. </w:t>
+        <w:t xml:space="preserve">Si los participantes tienen algún problema, pueden reiniciar el chat automatizado escribiendo REANUDAR. </w:t>
       </w:r>
     </w:p>
     <w:p>
@@ -13181,7 +13181,7 @@
         </w:rPr>
       </w:pPr>
       <w:r>
-        <w:t xml:space="preserve">Remind the participants that these triggers are only for them during the training, and NOT to be shared with the parents during onboarding session. </w:t>
+        <w:t xml:space="preserve">Recuérdales a los participantes que estas palabras clave solo son para usarse durante la capacitación, y que NO deben compartirlos con los padres, madres o cuidadores durante la sesión de integración. </w:t>
       </w:r>
     </w:p>
     <w:p>
@@ -15247,7 +15247,7 @@
     </w:p>
     <w:p>
       <w:r>
-        <w:t xml:space="preserve">Please make sure you have done the following before the onboarding session starts: </w:t>
+        <w:t xml:space="preserve">Por favor, asegúrate de que has hecho lo siguiente antes de que empiece la sesión de integración: </w:t>
       </w:r>
     </w:p>
     <w:p>
@@ -15262,7 +15262,7 @@
         </w:rPr>
       </w:pPr>
       <w:r>
-        <w:t xml:space="preserve">Save the names and WhatsApp numbers of the parents assigned to you on your phone (if available) so you can easily confirm details during the onboarding session. </w:t>
+        <w:t xml:space="preserve">Guarda en tu teléfono los nombres y números de WhatsApp de los padres, madres y personas cuidadoras que te asignen (si los tienes) para que puedas confirmar fácilmente los detalles durante la sesión de integración. </w:t>
       </w:r>
     </w:p>
     <w:p>
@@ -15277,7 +15277,7 @@
         </w:rPr>
       </w:pPr>
       <w:r>
-        <w:t xml:space="preserve">Create your WhatsApp group (with temporary group name, icon, description). The name of each WhatsApp group has the same structure:</w:t>
+        <w:t xml:space="preserve">Crea tu grupo de WhatsApp (con un nombre de grupo temporal, un ícono y una descripción). El nombre de cada grupo de WhatsApp tiene la misma estructura:</w:t>
       </w:r>
     </w:p>
     <w:p>
@@ -15301,19 +15301,19 @@
         <w:ind w:left="1440" w:hanging="360"/>
       </w:pPr>
       <w:r>
-        <w:t xml:space="preserve">A name selected by the group. </w:t>
-      </w:r>
-    </w:p>
-    <w:p>
-      <w:r>
-        <w:t xml:space="preserve">When you create your temporary group name, you will use "Crianza con Conciencia+” </w:t>
-      </w:r>
-    </w:p>
-    <w:p>
-      <w:r>
-        <w:t xml:space="preserve">You can keep your temporary group name or add a name to the temporary group name. </w:t>
+        <w:t xml:space="preserve">Un nombre seleccionado por el grupo. </w:t>
+      </w:r>
+    </w:p>
+    <w:p>
+      <w:r>
+        <w:t xml:space="preserve">Cuando crees el nombre temporal de tu grupo, utilizarás "Crianza con Conciencia+". </w:t>
+      </w:r>
+    </w:p>
+    <w:p>
+      <w:r>
+        <w:t xml:space="preserve">Puedes mantener tu nombre temporal de grupo o agregar un nombre al nombre temporal de grupo. </w:t>
         <w:br w:type="textWrapping"/>
-        <w:t xml:space="preserve">For example, “Crianza con Conciencia+_HappyFamilies”.</w:t>
+        <w:t xml:space="preserve">Por ejemplo, "Crianza con Conciencia+_FamiliasFelices".</w:t>
       </w:r>
     </w:p>
     <w:p>
@@ -15368,7 +15368,7 @@
         <w:ind w:left="720" w:firstLine="0"/>
       </w:pPr>
       <w:r>
-        <w:t xml:space="preserve">For the WhatsApp group to be a safe and comfortable space for everyone, ask the participants to think about what is important to them to feel comfortable, respected, safe and supported in the group. </w:t>
+        <w:t xml:space="preserve">Para que el grupo de WhatsApp sea un espacio seguro y cómodo para todos, pídele a los participantes que piensen para ellos qué es importante para sentirse cómodos, respetados, seguros y apoyados en el grupo. </w:t>
       </w:r>
     </w:p>
     <w:p>
@@ -15376,7 +15376,7 @@
         <w:ind w:left="720" w:firstLine="0"/>
       </w:pPr>
       <w:r>
-        <w:t xml:space="preserve">Crianza con ConCiencia+ is a special programme! It brings families together to learn and share common experiences with each other. </w:t>
+        <w:t xml:space="preserve">¡Crianza con Conciencia+ es un programa especial! Reúne a las familias para que aprendan y compartan experiencias comunes. </w:t>
       </w:r>
     </w:p>
     <w:p>
@@ -15388,7 +15388,7 @@
         <w:pStyle w:val="P68B1DB1-Normal2"/>
       </w:pPr>
       <w:r>
-        <w:t xml:space="preserve">When discussing Ground Rules, you can use the following format:</w:t>
+        <w:t xml:space="preserve">Al hablar de las Reglas Básicas, puedes utilizar el siguiente formato:</w:t>
       </w:r>
     </w:p>
     <w:p>
@@ -15408,16 +15408,16 @@
         <w:rPr>
           <w:color w:val="000000"/>
         </w:rPr>
-        <w:t xml:space="preserve">Put up </w:t>
-      </w:r>
-      <w:r>
-        <w:t xml:space="preserve">one flipchat</w:t>
+        <w:t xml:space="preserve">Coloca </w:t>
+      </w:r>
+      <w:r>
+        <w:t xml:space="preserve">un rotafolio</w:t>
       </w:r>
       <w:r>
         <w:rPr>
           <w:color w:val="000000"/>
         </w:rPr>
-        <w:t xml:space="preserve"> and write at the top:</w:t>
+        <w:t xml:space="preserve"> y en la parte superior escribe:</w:t>
       </w:r>
       <w:r>
         <w:t xml:space="preserve"> </w:t>
@@ -15426,7 +15426,7 @@
         <w:rPr>
           <w:color w:val="000000"/>
         </w:rPr>
-        <w:t xml:space="preserve">Ground rules </w:t>
+        <w:t xml:space="preserve">Reglas básicas </w:t>
       </w:r>
     </w:p>
     <w:p>
@@ -15444,7 +15444,7 @@
         <w:pStyle w:val="P68B1DB1-Normal12"/>
       </w:pPr>
       <w:r>
-        <w:t xml:space="preserve">Ask participants to share their suggestions. </w:t>
+        <w:t xml:space="preserve">Pídele a los participantes que compartan sus sugerencias. </w:t>
       </w:r>
     </w:p>
     <w:p>
@@ -15462,7 +15462,7 @@
         <w:pStyle w:val="P68B1DB1-Normal12"/>
       </w:pPr>
       <w:r>
-        <w:t xml:space="preserve">Writes rules and comments on the flip chart to keep for later reference.</w:t>
+        <w:t xml:space="preserve">Escribe las reglas y los comentarios en el rotafolio para conservarlos como referencia después.</w:t>
       </w:r>
     </w:p>
     <w:p>
@@ -15480,10 +15480,10 @@
         <w:rPr>
           <w:b w:val="1"/>
         </w:rPr>
-        <w:t xml:space="preserve">Make sure Ground Rules describe positive behaviour.</w:t>
-      </w:r>
-      <w:r>
-        <w:t xml:space="preserve"> You can prompt for rules on specific issues like cell phone use, respect, etc.</w:t>
+        <w:t xml:space="preserve">Asegúrate de que las Reglas Básicas describen comportamientos positivos.</w:t>
+      </w:r>
+      <w:r>
+        <w:t xml:space="preserve"> Puedes pedir reglas sobre temas concretos, como el uso del celular, el respeto, etc.</w:t>
       </w:r>
     </w:p>
     <w:p>
@@ -15501,7 +15501,7 @@
         <w:pStyle w:val="P68B1DB1-Normal12"/>
       </w:pPr>
       <w:r>
-        <w:t xml:space="preserve">You can repeat what you hear and explore the rules to ensure everyone in the group agrees and understands. </w:t>
+        <w:t xml:space="preserve">Puedes repetir lo que oyes y explorar las reglas para asegurarte de que todos los miembros del grupo están de acuerdo y entienden. </w:t>
       </w:r>
     </w:p>
     <w:p>
@@ -15519,7 +15519,7 @@
         <w:pStyle w:val="P68B1DB1-Normal12"/>
       </w:pPr>
       <w:r>
-        <w:t xml:space="preserve">For example, if someone mentions “Respect”, ask what that means to her or him. What sort of behaviour shows “Respect”? </w:t>
+        <w:t xml:space="preserve">Por ejemplo, si alguien menciona "Respeto", pregúntale qué significa para él o ella. ¿Qué tipo de comportamiento demuestra "Respeto"? </w:t>
       </w:r>
     </w:p>
     <w:p>
@@ -15537,7 +15537,7 @@
         <w:pStyle w:val="P68B1DB1-Normal12"/>
       </w:pPr>
       <w:r>
-        <w:t xml:space="preserve">Make sure everyone agrees and has the opportunity to contribute before moving on to another suggestion. </w:t>
+        <w:t xml:space="preserve">Asegúrate de que todo el mundo está de acuerdo y tiene la oportunidad de contribuir antes de pasar a otra sugerencia. </w:t>
       </w:r>
     </w:p>
     <w:p>
@@ -15567,7 +15567,7 @@
         <w:pStyle w:val="P68B1DB1-Normal12"/>
       </w:pPr>
       <w:r>
-        <w:t xml:space="preserve">Respect the privacy of personal pictures and videos that are sent to the chat group. </w:t>
+        <w:t xml:space="preserve">Respeta la privacidad de las fotos y videos personales que se envíen al chat del grupo. </w:t>
       </w:r>
     </w:p>
     <w:p>
@@ -15585,7 +15585,7 @@
         <w:pStyle w:val="P68B1DB1-Normal12"/>
       </w:pPr>
       <w:r>
-        <w:t xml:space="preserve">Everyone is different and will have different experiences to share.</w:t>
+        <w:t xml:space="preserve">Cada persona es diferente y tendrá distintas experiencias que compartir.</w:t>
       </w:r>
     </w:p>
     <w:p>
@@ -15603,7 +15603,7 @@
         <w:pStyle w:val="P68B1DB1-Normal12"/>
       </w:pPr>
       <w:r>
-        <w:t xml:space="preserve">Respect each other by paying attention and taking turns to share and listen.</w:t>
+        <w:t xml:space="preserve">Respétense mutuamente prestando atención y tomando turnos para compartir y escuchar.</w:t>
       </w:r>
     </w:p>
     <w:p>
@@ -15621,7 +15621,7 @@
         <w:pStyle w:val="P68B1DB1-Normal12"/>
       </w:pPr>
       <w:r>
-        <w:t xml:space="preserve">What we say in the group stays in the group – both in-person and online.</w:t>
+        <w:t xml:space="preserve">Lo que decimos en el grupo se queda en el grupo, tanto en persona como en línea.</w:t>
       </w:r>
     </w:p>
     <w:p>
@@ -15639,7 +15639,7 @@
         <w:pStyle w:val="P68B1DB1-Normal12"/>
       </w:pPr>
       <w:r>
-        <w:t xml:space="preserve">Share only what you feel comfortable to share.</w:t>
+        <w:t xml:space="preserve">Comparte solo aquello con lo que te sientas cómodo.</w:t>
       </w:r>
     </w:p>
     <w:p>
@@ -15656,7 +15656,7 @@
         </w:rPr>
       </w:pPr>
       <w:r>
-        <w:t xml:space="preserve">Discussion on the WhatsApp group will focus on parenting only. </w:t>
+        <w:t xml:space="preserve">El debate en el grupo de WhatsApp se centrará únicamente en criar a un niño o niña, adolescente. </w:t>
       </w:r>
     </w:p>
     <w:p>
@@ -15676,7 +15676,7 @@
       <w:bookmarkStart w:colFirst="0" w:colLast="0" w:name="_1baon6m" w:id="73"/>
       <w:bookmarkEnd w:id="73"/>
       <w:r>
-        <w:t xml:space="preserve">Feel free to ask any questions!</w:t>
+        <w:t xml:space="preserve">¡Siéntente libre de hacernos cualquier pregunta!</w:t>
       </w:r>
     </w:p>
     <w:p>
@@ -15753,7 +15753,7 @@
         <w:ind w:left="720" w:hanging="360"/>
       </w:pPr>
       <w:r>
-        <w:t xml:space="preserve">Check in every few days till the end of the course</w:t>
+        <w:t xml:space="preserve">Ponerte en contacto y ve cómo va todo cada par de días hasta el final del curso</w:t>
       </w:r>
     </w:p>
     <w:p>
@@ -15766,7 +15766,7 @@
         <w:ind w:left="720" w:hanging="360"/>
       </w:pPr>
       <w:r>
-        <w:t xml:space="preserve">Make sure all the parents are following the ground rules discussed earlier </w:t>
+        <w:t xml:space="preserve">Asegurarte de que todos los padres, madres y personas cuidadoras siguen las reglas básicas mencionadas anteriormente </w:t>
       </w:r>
     </w:p>
     <w:p>
@@ -15779,7 +15779,7 @@
         <w:ind w:left="720" w:hanging="360"/>
       </w:pPr>
       <w:r>
-        <w:t xml:space="preserve">Pose questions on parenting for discussion </w:t>
+        <w:t xml:space="preserve">Plantear preguntas de discusión sobre la crianza de niños, niñas y adolescentes </w:t>
       </w:r>
     </w:p>
     <w:p>
@@ -15792,7 +15792,7 @@
         <w:ind w:left="720" w:hanging="360"/>
       </w:pPr>
       <w:r>
-        <w:t xml:space="preserve">Report any case of abuse of girls, boys, adolescents, and adults.</w:t>
+        <w:t xml:space="preserve">Reportar cualquier caso de abuso de niñas, niños, adolescentes y adultos</w:t>
       </w:r>
     </w:p>
     <w:p>
@@ -15805,7 +15805,7 @@
         <w:ind w:left="720" w:hanging="360"/>
       </w:pPr>
       <w:r>
-        <w:t xml:space="preserve">Leave once the programme is completed. However, parents can continue learning through Crianza con Conciencia+. By the end of the year, there will be new courses on Crianza con Conciencia+. </w:t>
+        <w:t xml:space="preserve">Salir del grupo una vez terminado el programa. Sin embargo, los padres, madres y cuidadores pueden seguir aprendiendo a través de Crianza con Conciencia+. Al final del año, habrá nuevos cursos de Crianza con Conciencia+. </w:t>
       </w:r>
     </w:p>
     <w:p>
@@ -15903,7 +15903,7 @@
         <w:ind w:left="2160" w:hanging="360"/>
       </w:pPr>
       <w:r>
-        <w:t xml:space="preserve">Choose “Add Parent”</w:t>
+        <w:t xml:space="preserve">Elige "Añadir Padre, Madre y Cuidador"</w:t>
       </w:r>
     </w:p>
     <w:p>
@@ -15917,7 +15917,7 @@
         <w:ind w:left="2160" w:hanging="360"/>
       </w:pPr>
       <w:r>
-        <w:t xml:space="preserve">Enter parent details in the form. To enter the parent’s unique identifier (UID), ask them to text “ID” on Crianza con Conciencia+ Chatbot. Copy the 6-digit number into the parent profile</w:t>
+        <w:t xml:space="preserve">Introduce los datos de los padres, madres y cuidadores en el formulario. To enter the parent’s unique identifier (UID), ask them to text “ID” on Crianza con Conciencia+ Chatbot. Copy the 6-digit number into the parent profile</w:t>
       </w:r>
     </w:p>
     <w:p>
@@ -15968,7 +15968,7 @@
         <w:ind w:left="2160" w:hanging="360"/>
       </w:pPr>
       <w:r>
-        <w:t xml:space="preserve">Enter parent details in the form. To enter the parent’s unique identifier (UID), ask them to text “ID” on Crianza con Conciencia+ Chatbot. Copy the 6-digit number into the parent profile.</w:t>
+        <w:t xml:space="preserve">Introduce los datos de los padres, madres y cuidadores en el formulario. To enter the parent’s unique identifier (UID), ask them to text “ID” on Crianza con Conciencia+ Chatbot. Copia el número de 6 dígitos en el perfil del padre, madre o cuidador.</w:t>
       </w:r>
     </w:p>
     <w:p>
@@ -15981,7 +15981,7 @@
         <w:ind w:left="2160" w:hanging="360"/>
       </w:pPr>
       <w:r>
-        <w:t xml:space="preserve">Select “Add Co-Parent”</w:t>
+        <w:t xml:space="preserve">Selecciona "Añadir Compañero de Crianza"</w:t>
       </w:r>
     </w:p>
     <w:p>
@@ -16841,7 +16841,7 @@
               <w:jc w:val="left"/>
             </w:pPr>
             <w:r>
-              <w:t xml:space="preserve">The feeling of overwhelm will eventually pass as your child becomes older. Keep at it, and you will be fine. </w:t>
+              <w:t xml:space="preserve">La sensación de abrumación irá pasando a medida que tu niño o niña crezca. Sigue así y te irá bien. </w:t>
             </w:r>
           </w:p>
         </w:tc>
@@ -16924,7 +16924,7 @@
               <w:jc w:val="left"/>
             </w:pPr>
             <w:r>
-              <w:t xml:space="preserve">You know how teengers are, it is just a phase.</w:t>
+              <w:t xml:space="preserve">Ya sabes cómo son los adolescentes, es solo una fase.</w:t>
             </w:r>
           </w:p>
           <w:p>
@@ -16939,7 +16939,7 @@
               <w:jc w:val="left"/>
             </w:pPr>
             <w:r>
-              <w:t xml:space="preserve">That sounds challenging. Can you share a time when they were irritated? </w:t>
+              <w:t xml:space="preserve">Eso suena desafiante. ¿Puedes compartir algún momento en el que estuvieron de mal humor? </w:t>
             </w:r>
           </w:p>
           <w:p>
@@ -16954,7 +16954,7 @@
               <w:jc w:val="left"/>
             </w:pPr>
             <w:r>
-              <w:t xml:space="preserve">Don’t overthink it. Be glad they are not doing anything risky. </w:t>
+              <w:t xml:space="preserve">No lo pienses de más. Alégrate de que no estén haciendo algo arriesgado. </w:t>
             </w:r>
           </w:p>
         </w:tc>
@@ -16981,7 +16981,7 @@
               <w:jc w:val="left"/>
             </w:pPr>
             <w:r>
-              <w:t xml:space="preserve">That sounds challenging. Can you share a time when they were irritated? </w:t>
+              <w:t xml:space="preserve">Eso suena desafiante. ¿Puedes compartir algún momento en el que estuvieron de mal humor? </w:t>
               <w:tab/>
             </w:r>
           </w:p>
@@ -17037,7 +17037,7 @@
               <w:jc w:val="left"/>
             </w:pPr>
             <w:r>
-              <w:t xml:space="preserve">Maybe you are not able to understand. Keep trying it again. </w:t>
+              <w:t xml:space="preserve">Tal vez no puedas entenderlo. Sigue intentándolo. </w:t>
             </w:r>
           </w:p>
           <w:p>
@@ -17052,7 +17052,7 @@
               <w:jc w:val="left"/>
             </w:pPr>
             <w:r>
-              <w:t xml:space="preserve">It’s normal to feel that way, just keep going through the course. </w:t>
+              <w:t xml:space="preserve">Es normal que te sientas así, sigue adelante con el curso. </w:t>
             </w:r>
           </w:p>
           <w:p>
@@ -17067,7 +17067,7 @@
               <w:jc w:val="left"/>
             </w:pPr>
             <w:r>
-              <w:t xml:space="preserve">I understand it might feel all new. Can you share more about what problems you are struggling with? </w:t>
+              <w:t xml:space="preserve">Entiendo que pueda parecer algo nuevo. ¿Puedes compartir más información sobre los problemas con los que estás luchando? </w:t>
             </w:r>
           </w:p>
         </w:tc>
@@ -17094,7 +17094,7 @@
               <w:jc w:val="left"/>
             </w:pPr>
             <w:r>
-              <w:t xml:space="preserve">I understand it might feel all new. Can you share more about what problems you are struggling with? </w:t>
+              <w:t xml:space="preserve">Entiendo que pueda parecer algo nuevo. ¿Puedes compartir más información sobre los problemas con los que estás luchando? </w:t>
               <w:tab/>
               <w:t xml:space="preserve"> </w:t>
             </w:r>
@@ -17124,7 +17124,7 @@
               <w:jc w:val="left"/>
             </w:pPr>
             <w:r>
-              <w:t xml:space="preserve">Parent: Thanks for the chat. I appreciate the support. </w:t>
+              <w:t xml:space="preserve">Parent: Thanks for the chat. Agradezco el apoyo. </w:t>
             </w:r>
           </w:p>
         </w:tc>
@@ -17151,7 +17151,7 @@
               <w:jc w:val="left"/>
             </w:pPr>
             <w:r>
-              <w:t xml:space="preserve">I am glad I could help. Remember, you are not alone, and it’s okay to ask for help. </w:t>
+              <w:t xml:space="preserve">Me alegro de haber podido ayudar. Recuerda que cuentas con apoyo, no pasa nada si pides ayuda. </w:t>
             </w:r>
           </w:p>
           <w:p>
@@ -17166,7 +17166,7 @@
               <w:jc w:val="left"/>
             </w:pPr>
             <w:r>
-              <w:t xml:space="preserve">You will figure things out eventually. </w:t>
+              <w:t xml:space="preserve">Con el tiempo vas a ir aprendiendo a resolver las dificultades. </w:t>
             </w:r>
           </w:p>
           <w:p>
@@ -17181,7 +17181,7 @@
               <w:jc w:val="left"/>
             </w:pPr>
             <w:r>
-              <w:t xml:space="preserve">No problem, you are strong. You don’t need much help. </w:t>
+              <w:t xml:space="preserve">No hay problema, eres una persona fuerte. No necesitas mucha ayuda. </w:t>
             </w:r>
           </w:p>
         </w:tc>
@@ -17208,7 +17208,7 @@
               <w:jc w:val="left"/>
             </w:pPr>
             <w:r>
-              <w:t xml:space="preserve">I am glad I could help. Remember, you are not alone, and it’s okay to ask for help. </w:t>
+              <w:t xml:space="preserve">Me alegro de haber podido ayudar. Recuerda que cuentas con apoyo, no pasa nada si pides ayuda. </w:t>
             </w:r>
           </w:p>
         </w:tc>
@@ -17398,7 +17398,7 @@
               <w:pStyle w:val="P68B1DB1-Normal14"/>
             </w:pPr>
             <w:r>
-              <w:t xml:space="preserve">Don’t worry about it. Every parent learns to deal with these things over time. </w:t>
+              <w:t xml:space="preserve">No te preocupes. Todos los padres, madres y cuidadores aprenden a enfrentarse a estas cosas con el tiempo. </w:t>
             </w:r>
           </w:p>
           <w:p>
@@ -17418,7 +17418,7 @@
               <w:pStyle w:val="P68B1DB1-Normal14"/>
             </w:pPr>
             <w:r>
-              <w:t xml:space="preserve">It’s normal to feel overwhelmed when your child misbehaves. Can you share more about what your child is doing in those moments? </w:t>
+              <w:t xml:space="preserve">Es normal sentirse abrumado cuando tu niño o niña se porta mal. ¿Nos puedes compartir un poco más sobre lo que hace tu niño o niña en esos momentos? </w:t>
             </w:r>
           </w:p>
           <w:p>
@@ -17438,7 +17438,7 @@
               <w:pStyle w:val="P68B1DB1-Normal14"/>
             </w:pPr>
             <w:r>
-              <w:t xml:space="preserve">The feeling of overwhelm will eventually pass as your child becomes older. Keep at it, and you will be fine. </w:t>
+              <w:t xml:space="preserve">La sensación de abrumación irá pasando a medida que tu niño o niña crezca. Sigue así y te irá bien. </w:t>
             </w:r>
           </w:p>
         </w:tc>
@@ -17470,7 +17470,7 @@
               <w:pStyle w:val="P68B1DB1-Normal14"/>
             </w:pPr>
             <w:r>
-              <w:t xml:space="preserve">It’s normal to feel overwhelmed when your child misbehaves. Can you share more about what your child is doing in those moments?</w:t>
+              <w:t xml:space="preserve">Es normal sentirse abrumado cuando tu niño o niña se porta mal. ¿Nos puedes compartir un poco más sobre lo que hace tu niño o niña en esos momentos?</w:t>
               <w:tab/>
             </w:r>
           </w:p>
@@ -17499,7 +17499,7 @@
               <w:pStyle w:val="P68B1DB1-Normal14"/>
             </w:pPr>
             <w:r>
-              <w:t xml:space="preserve">It's important to recognize and ACCEPT the parent’s emotions when they are dealing with challenging situations with their child. Ignoring or brushing off these feelings may not help in understanding and resolving the issues. Then you can EXPLORE the situation in more detail with the parent.</w:t>
+              <w:t xml:space="preserve">Es importante reconocer y ACEPTAR las emociones de los padres, madres y cuidadores cuando se enfrentan a situaciones difíciles con su niño o niña. Ignorar o menospreciar estos sentimientos puede no ayudar a comprender y resolver los problemas. Entonces, podrás EXPLORAR la situación más detalladamente con el padre, madre o persona cuidadora.</w:t>
             </w:r>
           </w:p>
         </w:tc>
@@ -17533,7 +17533,7 @@
               <w:pStyle w:val="P68B1DB1-Normal2"/>
             </w:pPr>
             <w:r>
-              <w:t xml:space="preserve">Q: Parent: I don’t understand why my teenager is so irritable lately! </w:t>
+              <w:t xml:space="preserve">P: Padre, madre o cuidador: ¡No entiendo por qué mi adolescente está tan de mal humor últimamente! </w:t>
             </w:r>
           </w:p>
         </w:tc>
@@ -17571,7 +17571,7 @@
               <w:pStyle w:val="P68B1DB1-Normal14"/>
             </w:pPr>
             <w:r>
-              <w:t xml:space="preserve">You know how teengers are, it is just a phase.</w:t>
+              <w:t xml:space="preserve">Ya sabes cómo son los adolescentes, es solo una fase.</w:t>
             </w:r>
           </w:p>
           <w:p>
@@ -17591,7 +17591,7 @@
               <w:pStyle w:val="P68B1DB1-Normal14"/>
             </w:pPr>
             <w:r>
-              <w:t xml:space="preserve">That sounds challenging. Can you share a time when they were irritated? </w:t>
+              <w:t xml:space="preserve">Eso suena desafiante. ¿Puedes compartir algún momento en el que estuvieron de mal humor? </w:t>
             </w:r>
           </w:p>
           <w:p>
@@ -17611,7 +17611,7 @@
               <w:pStyle w:val="P68B1DB1-Normal14"/>
             </w:pPr>
             <w:r>
-              <w:t xml:space="preserve">Don’t overthink it. Be glad they are not doing anything risky. </w:t>
+              <w:t xml:space="preserve">No lo pienses de más. Alégrate de que no estén haciendo algo arriesgado. </w:t>
             </w:r>
           </w:p>
         </w:tc>
@@ -17643,7 +17643,7 @@
               <w:pStyle w:val="P68B1DB1-Normal14"/>
             </w:pPr>
             <w:r>
-              <w:t xml:space="preserve">That sounds challenging. Can you share a time when they were irritated? </w:t>
+              <w:t xml:space="preserve">Eso suena desafiante. ¿Puedes compartir algún momento en el que estuvieron de mal humor? </w:t>
               <w:tab/>
             </w:r>
           </w:p>
@@ -17672,7 +17672,7 @@
               <w:pStyle w:val="P68B1DB1-Normal14"/>
             </w:pPr>
             <w:r>
-              <w:t xml:space="preserve">When the teenager seems distant, taking time to understand the reasons behind it is crucial for the parent. Explore how the teenager might have felt using open-ended questions. </w:t>
+              <w:t xml:space="preserve">Cuando el adolescente parece distanciarse, dedicar tiempo a entender los motivos por los que se comporta así es crucial para los padres, madres o cuidadores. Explora cómo podría haberse sentido el adolescente usando preguntas abiertas. </w:t>
             </w:r>
           </w:p>
           <w:p>
@@ -17734,7 +17734,7 @@
               <w:pStyle w:val="P68B1DB1-Normal2"/>
             </w:pPr>
             <w:r>
-              <w:t xml:space="preserve">Q: Parent: I think this course is not related to my life and my problems. </w:t>
+              <w:t xml:space="preserve">P: Padre, madre o cuidador: Creo que este curso no está relacionado con mi vida y mis problemas. </w:t>
             </w:r>
           </w:p>
         </w:tc>
@@ -17772,7 +17772,7 @@
               <w:pStyle w:val="P68B1DB1-Normal14"/>
             </w:pPr>
             <w:r>
-              <w:t xml:space="preserve">Maybe you are not able to understand. Keep trying it again. </w:t>
+              <w:t xml:space="preserve">Tal vez no puedas entenderlo. Sigue intentándolo. </w:t>
             </w:r>
           </w:p>
           <w:p>
@@ -17792,7 +17792,7 @@
               <w:pStyle w:val="P68B1DB1-Normal14"/>
             </w:pPr>
             <w:r>
-              <w:t xml:space="preserve">It’s normal to feel that way, just keep going through the course. </w:t>
+              <w:t xml:space="preserve">Es normal que te sientas así, sigue adelante con el curso. </w:t>
             </w:r>
           </w:p>
           <w:p>
@@ -17812,7 +17812,7 @@
               <w:pStyle w:val="P68B1DB1-Normal14"/>
             </w:pPr>
             <w:r>
-              <w:t xml:space="preserve">I understand it might feel all new. Can you share more about what problems you are struggling with? </w:t>
+              <w:t xml:space="preserve">Entiendo que pueda parecer algo nuevo. ¿Puedes compartir más información sobre los problemas con los que estás luchando? </w:t>
             </w:r>
           </w:p>
         </w:tc>
@@ -17844,7 +17844,7 @@
               <w:pStyle w:val="P68B1DB1-Normal14"/>
             </w:pPr>
             <w:r>
-              <w:t xml:space="preserve">I understand it might feel all new. Can you share more about what problems you are struggling with? </w:t>
+              <w:t xml:space="preserve">Entiendo que pueda parecer algo nuevo. ¿Puedes compartir más información sobre los problemas con los que estás luchando? </w:t>
               <w:tab/>
               <w:t xml:space="preserve"> </w:t>
             </w:r>
@@ -17874,7 +17874,7 @@
               <w:pStyle w:val="P68B1DB1-Normal14"/>
             </w:pPr>
             <w:r>
-              <w:t xml:space="preserve">If the parents feel the program concepts are disconnected from their life, it's okay. Exploring their struggles can help bridge that gap and make the program more relevant to their experiences. </w:t>
+              <w:t xml:space="preserve">Si los participantes sienten que los conceptos del programa están desconectados de su vida, no pasa nada. Explorar sus luchas puede ayudar a reducir esa distancia y hacer que el programa sea más relevante para sus experiencias. </w:t>
             </w:r>
           </w:p>
         </w:tc>
@@ -17910,7 +17910,7 @@
               <w:pStyle w:val="P68B1DB1-Normal2"/>
             </w:pPr>
             <w:r>
-              <w:t xml:space="preserve">Q: Parent: Thanks for the chat. I appreciate the support. </w:t>
+              <w:t xml:space="preserve">Q: Padre, madre o cuidador: Gracias por la plática. Agradezco el apoyo. </w:t>
             </w:r>
           </w:p>
         </w:tc>
@@ -17948,7 +17948,7 @@
               <w:pStyle w:val="P68B1DB1-Normal14"/>
             </w:pPr>
             <w:r>
-              <w:t xml:space="preserve">I am glad I could help. Remember, you are not alone, and it’s okay to ask for help. </w:t>
+              <w:t xml:space="preserve">Me alegro de haber podido ayudar. Recuerda que cuentas con apoyo, no pasa nada si pides ayuda. </w:t>
             </w:r>
           </w:p>
           <w:p>
@@ -17968,7 +17968,7 @@
               <w:pStyle w:val="P68B1DB1-Normal14"/>
             </w:pPr>
             <w:r>
-              <w:t xml:space="preserve">You will figure things out eventually. </w:t>
+              <w:t xml:space="preserve">Con el tiempo vas a ir aprendiendo a resolver las dificultades. </w:t>
             </w:r>
           </w:p>
           <w:p>
@@ -17988,7 +17988,7 @@
               <w:pStyle w:val="P68B1DB1-Normal14"/>
             </w:pPr>
             <w:r>
-              <w:t xml:space="preserve">No problem, you are strong. You don’t need much help. </w:t>
+              <w:t xml:space="preserve">No hay problema, eres una persona fuerte. No necesitas mucha ayuda. </w:t>
             </w:r>
           </w:p>
         </w:tc>
@@ -18020,7 +18020,7 @@
               <w:pStyle w:val="P68B1DB1-Normal14"/>
             </w:pPr>
             <w:r>
-              <w:t xml:space="preserve">I am glad I could help. Remember, you are not alone, and it’s okay to ask for help. </w:t>
+              <w:t xml:space="preserve">Me alegro de haber podido ayudar. Recuerda que cuentas con apoyo, no pasa nada si pides ayuda. </w:t>
             </w:r>
           </w:p>
         </w:tc>
@@ -18048,7 +18048,7 @@
               <w:pStyle w:val="P68B1DB1-Normal14"/>
             </w:pPr>
             <w:r>
-              <w:t xml:space="preserve">By emphasising empathy in our responses, we create a space where individuals feel heard, supported, and encouraged to seek assistance when necessary.</w:t>
+              <w:t xml:space="preserve">Al enfatizar la empatía en nuestras respuestas, creamos un espacio en el que las personas se sienten escuchadas, apoyadas y motivadas a buscar ayuda cuando es necesario.</w:t>
             </w:r>
           </w:p>
         </w:tc>
@@ -18083,7 +18083,7 @@
       <w:bookmarkStart w:colFirst="0" w:colLast="0" w:name="_swubpmbg29tb" w:id="91"/>
       <w:bookmarkEnd w:id="91"/>
       <w:r>
-        <w:t xml:space="preserve">Overview </w:t>
+        <w:t xml:space="preserve">Resumen </w:t>
       </w:r>
     </w:p>
     <w:p>
@@ -18282,7 +18282,7 @@
         <w:ind w:left="720" w:hanging="360"/>
       </w:pPr>
       <w:r>
-        <w:t xml:space="preserve">Understanding abuse, neglect, and exploitation</w:t>
+        <w:t xml:space="preserve">Comprender el abuso, la negligencia y la explotación</w:t>
       </w:r>
     </w:p>
     <w:p>
@@ -18391,7 +18391,7 @@
         <w:ind w:left="720" w:hanging="360"/>
       </w:pPr>
       <w:r>
-        <w:t xml:space="preserve">Abuse refers to a deliberate act of maltreatment that can damage a child’s security, wellbeing, dignity and development. Abuse includes all forms of physical, sexual, psychological and emotional maltreatment. (Save the Children definition)</w:t>
+        <w:t xml:space="preserve">Abuse refers to a deliberate act of maltreatment that can damage a child’s security, wellbeing, dignity and development. El abuso incluye todas las formas de maltrato físico, sexual, psicológico y emocional. (Definición de Save the Children)</w:t>
       </w:r>
     </w:p>
     <w:p>
@@ -18403,7 +18403,7 @@
         <w:ind w:left="720" w:hanging="360"/>
       </w:pPr>
       <w:r>
-        <w:t xml:space="preserve">Violence against children is defined as forms of physical or mental violence, damage and abuse, neglect or neglectful treatment or maltreatment or exploitation, including sexual abuse. (Office of the High Commissioner for Human Rights, 1990, Article 19)</w:t>
+        <w:t xml:space="preserve">Violence against children is defined as forms of physical or mental violence, damage and abuse, neglect or neglectful treatment or maltreatment or exploitation, including sexual abuse. (Oficina del Alto Comisionado para los Derechos Humanos, 1990, Artículo 19)</w:t>
       </w:r>
     </w:p>
     <w:p>
@@ -18415,7 +18415,7 @@
         <w:ind w:left="720" w:hanging="360"/>
       </w:pPr>
       <w:r>
-        <w:t xml:space="preserve"> Child exploitation refers to using the child for economical or sexual benefit, for gratification or profit, often resulting in unjust, cruel and harmful treatment of the child. (Save the Children definition)</w:t>
+        <w:t xml:space="preserve"> Child exploitation refers to using the child for economical or sexual benefit, for gratification or profit, often resulting in unjust, cruel and harmful treatment of the child. (Definición de Save the Children)</w:t>
       </w:r>
     </w:p>
     <w:p>
@@ -18549,7 +18549,7 @@
         <w:ind w:left="720" w:hanging="360"/>
       </w:pPr>
       <w:r>
-        <w:t xml:space="preserve">Provide a safe environment in which the participant can share their story.</w:t>
+        <w:t xml:space="preserve">Proporcionar un entorno seguro en el que el participante pueda compartir su historia.</w:t>
       </w:r>
     </w:p>
     <w:p>
@@ -18573,7 +18573,7 @@
         <w:ind w:left="720" w:hanging="360"/>
       </w:pPr>
       <w:r>
-        <w:t xml:space="preserve">Determine if the participant is in immediate danger and what help is available.</w:t>
+        <w:t xml:space="preserve">Determinar si el participante está en peligro inmediato y qué ayuda está disponible.</w:t>
       </w:r>
     </w:p>
     <w:p>
@@ -18585,7 +18585,7 @@
         <w:ind w:left="720" w:hanging="360"/>
       </w:pPr>
       <w:r>
-        <w:t xml:space="preserve">Make sure that the participant feels that the facilitator believes them.</w:t>
+        <w:t xml:space="preserve">Asegurar que el participante siente que el facilitador le cree.</w:t>
       </w:r>
     </w:p>
     <w:p>
@@ -18597,7 +18597,7 @@
         <w:ind w:left="720" w:hanging="360"/>
       </w:pPr>
       <w:r>
-        <w:t xml:space="preserve">Let them know they have done the right thing by sharing their story with the facilitator.</w:t>
+        <w:t xml:space="preserve">Hacerle saber que ha hecho lo correcto compartiendo su historia con el facilitador.</w:t>
       </w:r>
     </w:p>
     <w:p>
@@ -18645,7 +18645,7 @@
         <w:ind w:left="720" w:hanging="360"/>
       </w:pPr>
       <w:r>
-        <w:t xml:space="preserve">Notify their supervisor. </w:t>
+        <w:t xml:space="preserve">Notificar a su supervisor. </w:t>
       </w:r>
     </w:p>
     <w:p>
@@ -18677,7 +18677,7 @@
       <w:bookmarkStart w:colFirst="0" w:colLast="0" w:name="_8vtvyuek4bsb" w:id="99"/>
       <w:bookmarkEnd w:id="99"/>
       <w:r>
-        <w:t xml:space="preserve">Overview </w:t>
+        <w:t xml:space="preserve">Resumen </w:t>
       </w:r>
     </w:p>
     <w:p>
@@ -18727,7 +18727,7 @@
         <w:ind w:left="720" w:hanging="360"/>
       </w:pPr>
       <w:r>
-        <w:t xml:space="preserve">Explore the FAQ section of Formando Conciencia+</w:t>
+        <w:t xml:space="preserve">Explorar la sección de Preguntas Frecuentes de Formando Conciencia+</w:t>
       </w:r>
     </w:p>
     <w:p>
@@ -18740,7 +18740,7 @@
         <w:ind w:left="720" w:hanging="360"/>
       </w:pPr>
       <w:r>
-        <w:t xml:space="preserve">Explore Common Challenges section of Formando Conciencia+</w:t>
+        <w:t xml:space="preserve">Explorar la sección Desafíos Comunes de Formando Conciencia+</w:t>
       </w:r>
     </w:p>
     <w:p>
@@ -18765,7 +18765,7 @@
         <w:ind w:left="720" w:hanging="360"/>
       </w:pPr>
       <w:r>
-        <w:t xml:space="preserve">Reach out to your supervisor </w:t>
+        <w:t xml:space="preserve">Ponerte en contacto con tu supervisor </w:t>
       </w:r>
     </w:p>
     <w:p>
@@ -18828,7 +18828,7 @@
         <w:ind w:left="1440" w:hanging="360"/>
       </w:pPr>
       <w:r>
-        <w:t xml:space="preserve">Only a small group of parents are actively participating in the chat sessions, while other parents are not responding.</w:t>
+        <w:t xml:space="preserve">Solo algunos padres, madres y personas cuidadoras participan activamente en las sesiones de chat mientras que otros no responden.</w:t>
       </w:r>
     </w:p>
     <w:p>
@@ -18843,7 +18843,7 @@
         <w:jc w:val="left"/>
       </w:pPr>
       <w:r>
-        <w:t xml:space="preserve">What if no one participates?</w:t>
+        <w:t xml:space="preserve">¿Y si nadie participa?</w:t>
       </w:r>
     </w:p>
     <w:p>
@@ -18882,7 +18882,7 @@
         <w:ind w:left="1440" w:hanging="360"/>
       </w:pPr>
       <w:r>
-        <w:t xml:space="preserve">It is normal to be affected by the experiences of parents or things that they say during the programme, especially if they relate to our own lives. </w:t>
+        <w:t xml:space="preserve">Es normal que nos afecten las experiencias de los padres, madres o cuidadores o las cosas que dicen durante el programa, sobre todo si se relacionan con nuestras propias vidas. </w:t>
       </w:r>
     </w:p>
     <w:p>
@@ -18895,7 +18895,7 @@
         <w:ind w:left="1440" w:hanging="360"/>
       </w:pPr>
       <w:r>
-        <w:t xml:space="preserve">Take a pause! Even a few deep breaths can be helpful to make sure that you respond in the moment in a constructive way rather than reacting negatively.</w:t>
+        <w:t xml:space="preserve">¡Haz una pausa! Un par respiraciones profundas pueden ser útiles para asegurarte de que respondas de manera constructiva en lugar de reaccionar negativamente en el momento.</w:t>
       </w:r>
     </w:p>
     <w:p>
@@ -18907,7 +18907,7 @@
         <w:ind w:left="1440" w:hanging="360"/>
       </w:pPr>
       <w:r>
-        <w:t xml:space="preserve">Reach out for support. Talk to your supervisor or a co-worker about it if you feel comfortable. </w:t>
+        <w:t xml:space="preserve">Busca apoyo. Habla sobre el tema con tu supervisor o con un compañero de trabajo con el que te sientas cómodo haciéndolo. </w:t>
       </w:r>
     </w:p>
     <w:p>
@@ -18948,7 +18948,7 @@
         <w:ind w:left="1440" w:hanging="360"/>
       </w:pPr>
       <w:r>
-        <w:t xml:space="preserve">You can always take a pause to deal with nervousness or anxiety. </w:t>
+        <w:t xml:space="preserve">Siempre puedes hacer una pausa para controlar el nerviosismo o ansiedad. </w:t>
       </w:r>
     </w:p>
     <w:p>
@@ -19889,7 +19889,7 @@
         <w:ind w:left="720" w:hanging="360"/>
       </w:pPr>
       <w:r>
-        <w:t xml:space="preserve">You will receive a certificate for completing the training </w:t>
+        <w:t xml:space="preserve">Recibirás un certificado por completar el entrenamiento </w:t>
       </w:r>
     </w:p>
     <w:p>
@@ -19902,7 +19902,7 @@
         <w:ind w:left="720" w:hanging="360"/>
       </w:pPr>
       <w:r>
-        <w:t xml:space="preserve">You will receive an email with link to the Facilitator App and the chatbot </w:t>
+        <w:t xml:space="preserve">Recibirás un correo electrónico con el enlace para la App del Facilitador y el chat automatizado </w:t>
       </w:r>
     </w:p>
     <w:p>
@@ -19918,7 +19918,7 @@
         </w:rPr>
       </w:pPr>
       <w:r>
-        <w:t xml:space="preserve">You will conduct the onboarding session and report attendance on the onboarding session </w:t>
+        <w:t xml:space="preserve">Dirigirás la sesión de integración e informarás sobre la asistencia a la sesión de integración </w:t>
       </w:r>
     </w:p>
     <w:p>
@@ -19933,7 +19933,7 @@
         </w:rPr>
       </w:pPr>
       <w:r>
-        <w:t xml:space="preserve">We will be reaching out to you to conduct interviews to learn from your experience in participating in the first ever Crianza con Conciencia+ </w:t>
+        <w:t xml:space="preserve">Nos pondremos en contacto contigo para llevar a cabo algunas entrevistas con el fin de conocer tu experiencia al participar en la primera edición de Crianza con Conciencia+ </w:t>
       </w:r>
     </w:p>
     <w:p>

</xml_diff>